<commit_message>
bulleted items and added TODO messages
</commit_message>
<xml_diff>
--- a/docs/Preliminary Proposal.docx
+++ b/docs/Preliminary Proposal.docx
@@ -165,15 +165,116 @@
     </w:p>
     <w:p>
       <w:pPr>
-        <w:rPr>
-          <w:lang w:val="en-US"/>
-        </w:rPr>
-      </w:pPr>
-      <w:r>
-        <w:rPr>
-          <w:lang w:val="en-US"/>
-        </w:rPr>
-        <w:t>Files, comments, users, folders, permissions</w:t>
+        <w:pStyle w:val="ListParagraph"/>
+        <w:numPr>
+          <w:ilvl w:val="0"/>
+          <w:numId w:val="5"/>
+        </w:numPr>
+        <w:rPr>
+          <w:lang w:val="en-US"/>
+        </w:rPr>
+      </w:pPr>
+      <w:r>
+        <w:rPr>
+          <w:lang w:val="en-US"/>
+        </w:rPr>
+        <w:t>Files</w:t>
+      </w:r>
+    </w:p>
+    <w:p>
+      <w:pPr>
+        <w:pStyle w:val="ListParagraph"/>
+        <w:numPr>
+          <w:ilvl w:val="0"/>
+          <w:numId w:val="5"/>
+        </w:numPr>
+        <w:rPr>
+          <w:lang w:val="en-US"/>
+        </w:rPr>
+      </w:pPr>
+      <w:r>
+        <w:rPr>
+          <w:lang w:val="en-US"/>
+        </w:rPr>
+        <w:t>C</w:t>
+      </w:r>
+      <w:r>
+        <w:rPr>
+          <w:lang w:val="en-US"/>
+        </w:rPr>
+        <w:t>omments</w:t>
+      </w:r>
+    </w:p>
+    <w:p>
+      <w:pPr>
+        <w:pStyle w:val="ListParagraph"/>
+        <w:numPr>
+          <w:ilvl w:val="0"/>
+          <w:numId w:val="5"/>
+        </w:numPr>
+        <w:rPr>
+          <w:lang w:val="en-US"/>
+        </w:rPr>
+      </w:pPr>
+      <w:r>
+        <w:rPr>
+          <w:lang w:val="en-US"/>
+        </w:rPr>
+        <w:t>U</w:t>
+      </w:r>
+      <w:r>
+        <w:rPr>
+          <w:lang w:val="en-US"/>
+        </w:rPr>
+        <w:t>sers</w:t>
+      </w:r>
+    </w:p>
+    <w:p>
+      <w:pPr>
+        <w:pStyle w:val="ListParagraph"/>
+        <w:numPr>
+          <w:ilvl w:val="0"/>
+          <w:numId w:val="5"/>
+        </w:numPr>
+        <w:rPr>
+          <w:lang w:val="en-US"/>
+        </w:rPr>
+      </w:pPr>
+      <w:r>
+        <w:rPr>
+          <w:lang w:val="en-US"/>
+        </w:rPr>
+        <w:t>F</w:t>
+      </w:r>
+      <w:r>
+        <w:rPr>
+          <w:lang w:val="en-US"/>
+        </w:rPr>
+        <w:t>olders</w:t>
+      </w:r>
+    </w:p>
+    <w:p>
+      <w:pPr>
+        <w:pStyle w:val="ListParagraph"/>
+        <w:numPr>
+          <w:ilvl w:val="0"/>
+          <w:numId w:val="5"/>
+        </w:numPr>
+        <w:rPr>
+          <w:lang w:val="en-US"/>
+        </w:rPr>
+      </w:pPr>
+      <w:r>
+        <w:rPr>
+          <w:lang w:val="en-US"/>
+        </w:rPr>
+        <w:t>P</w:t>
+      </w:r>
+      <w:r>
+        <w:rPr>
+          <w:lang w:val="en-US"/>
+        </w:rPr>
+        <w:t>ermissions</w:t>
       </w:r>
     </w:p>
     <w:p>
@@ -192,271 +293,239 @@
     </w:p>
     <w:p>
       <w:pPr>
-        <w:rPr>
-          <w:lang w:val="en-US"/>
-        </w:rPr>
-      </w:pPr>
-      <w:r>
-        <w:rPr>
-          <w:lang w:val="en-US"/>
-        </w:rPr>
-        <w:t>Adding, deleting, updating files.</w:t>
-      </w:r>
-    </w:p>
-    <w:p>
-      <w:pPr>
-        <w:rPr>
-          <w:lang w:val="en-US"/>
-        </w:rPr>
-      </w:pPr>
-      <w:r>
-        <w:rPr>
-          <w:lang w:val="en-US"/>
-        </w:rPr>
-        <w:t>Adding deleting updating users.</w:t>
-      </w:r>
-    </w:p>
-    <w:p>
-      <w:pPr>
-        <w:pStyle w:val="Heading2"/>
-        <w:rPr>
-          <w:lang w:val="en-US"/>
-        </w:rPr>
-      </w:pPr>
-      <w:r>
-        <w:rPr>
-          <w:lang w:val="en-US"/>
-        </w:rPr>
-        <w:t>Network</w:t>
-      </w:r>
-    </w:p>
-    <w:p>
-      <w:pPr>
-        <w:pStyle w:val="Heading2"/>
-        <w:rPr>
-          <w:lang w:val="en-US"/>
-        </w:rPr>
-      </w:pPr>
-      <w:r>
-        <w:rPr>
-          <w:lang w:val="en-US"/>
-        </w:rPr>
-        <w:t>People</w:t>
-      </w:r>
-    </w:p>
-    <w:p>
-      <w:pPr>
-        <w:rPr>
-          <w:lang w:val="en-US"/>
-        </w:rPr>
-      </w:pPr>
-      <w:r>
-        <w:rPr>
-          <w:lang w:val="en-US"/>
-        </w:rPr>
-        <w:t>User types:</w:t>
-      </w:r>
-    </w:p>
-    <w:p>
-      <w:pPr>
-        <w:pStyle w:val="ListParagraph"/>
-        <w:numPr>
-          <w:ilvl w:val="0"/>
-          <w:numId w:val="2"/>
-        </w:numPr>
-        <w:rPr>
-          <w:lang w:val="en-US"/>
-        </w:rPr>
-      </w:pPr>
-      <w:r>
-        <w:rPr>
-          <w:lang w:val="en-US"/>
-        </w:rPr>
-        <w:t>Administrator</w:t>
-      </w:r>
-    </w:p>
-    <w:p>
-      <w:pPr>
-        <w:pStyle w:val="ListParagraph"/>
-        <w:numPr>
-          <w:ilvl w:val="0"/>
-          <w:numId w:val="2"/>
-        </w:numPr>
-        <w:rPr>
-          <w:lang w:val="en-US"/>
-        </w:rPr>
-      </w:pPr>
-      <w:r>
-        <w:rPr>
-          <w:lang w:val="en-US"/>
-        </w:rPr>
-        <w:t>Content Owner</w:t>
-      </w:r>
-    </w:p>
-    <w:p>
-      <w:pPr>
-        <w:pStyle w:val="ListParagraph"/>
-        <w:numPr>
-          <w:ilvl w:val="0"/>
-          <w:numId w:val="2"/>
-        </w:numPr>
-        <w:rPr>
-          <w:lang w:val="en-US"/>
-        </w:rPr>
-      </w:pPr>
-      <w:r>
-        <w:rPr>
-          <w:lang w:val="en-US"/>
-        </w:rPr>
-        <w:t>Content Collaborator</w:t>
-      </w:r>
-    </w:p>
-    <w:p>
-      <w:pPr>
-        <w:pStyle w:val="ListParagraph"/>
-        <w:numPr>
-          <w:ilvl w:val="0"/>
-          <w:numId w:val="2"/>
-        </w:numPr>
-        <w:rPr>
-          <w:lang w:val="en-US"/>
-        </w:rPr>
-      </w:pPr>
-      <w:r>
-        <w:rPr>
-          <w:lang w:val="en-US"/>
-        </w:rPr>
-        <w:t>Content Viewer</w:t>
-      </w:r>
-    </w:p>
-    <w:p>
-      <w:pPr>
-        <w:rPr>
-          <w:lang w:val="en-US"/>
-        </w:rPr>
-      </w:pPr>
-      <w:r>
-        <w:rPr>
-          <w:lang w:val="en-US"/>
-        </w:rPr>
-        <w:t>Administration Roles:</w:t>
-      </w:r>
-    </w:p>
-    <w:p>
-      <w:pPr>
-        <w:pStyle w:val="ListParagraph"/>
-        <w:numPr>
-          <w:ilvl w:val="0"/>
-          <w:numId w:val="3"/>
-        </w:numPr>
-        <w:rPr>
-          <w:lang w:val="en-US"/>
-        </w:rPr>
-      </w:pPr>
-      <w:r>
-        <w:rPr>
-          <w:lang w:val="en-US"/>
-        </w:rPr>
-        <w:t>Add user</w:t>
-      </w:r>
-      <w:r>
-        <w:rPr>
-          <w:lang w:val="en-US"/>
-        </w:rPr>
-        <w:t>s</w:t>
-      </w:r>
-    </w:p>
-    <w:p>
-      <w:pPr>
-        <w:pStyle w:val="ListParagraph"/>
-        <w:numPr>
-          <w:ilvl w:val="0"/>
-          <w:numId w:val="3"/>
-        </w:numPr>
-        <w:rPr>
-          <w:lang w:val="en-US"/>
-        </w:rPr>
-      </w:pPr>
-      <w:r>
-        <w:rPr>
-          <w:lang w:val="en-US"/>
-        </w:rPr>
-        <w:t>Update</w:t>
-      </w:r>
-    </w:p>
-    <w:p>
-      <w:pPr>
-        <w:pStyle w:val="ListParagraph"/>
-        <w:numPr>
-          <w:ilvl w:val="0"/>
-          <w:numId w:val="3"/>
-        </w:numPr>
-        <w:rPr>
-          <w:lang w:val="en-US"/>
-        </w:rPr>
-      </w:pPr>
-      <w:r>
-        <w:rPr>
-          <w:lang w:val="en-US"/>
-        </w:rPr>
-        <w:t>Delete Users</w:t>
-      </w:r>
-    </w:p>
-    <w:p>
-      <w:pPr>
-        <w:pStyle w:val="ListParagraph"/>
-        <w:numPr>
-          <w:ilvl w:val="0"/>
-          <w:numId w:val="3"/>
-        </w:numPr>
-        <w:rPr>
-          <w:lang w:val="en-US"/>
-        </w:rPr>
-      </w:pPr>
-      <w:r>
-        <w:rPr>
-          <w:lang w:val="en-US"/>
-        </w:rPr>
-        <w:t>Add Files</w:t>
-      </w:r>
-    </w:p>
-    <w:p>
-      <w:pPr>
-        <w:pStyle w:val="ListParagraph"/>
-        <w:numPr>
-          <w:ilvl w:val="0"/>
-          <w:numId w:val="3"/>
-        </w:numPr>
-        <w:rPr>
-          <w:lang w:val="en-US"/>
-        </w:rPr>
-      </w:pPr>
-      <w:r>
-        <w:rPr>
-          <w:lang w:val="en-US"/>
-        </w:rPr>
-        <w:t>Update Files</w:t>
-      </w:r>
-    </w:p>
-    <w:p>
-      <w:pPr>
-        <w:pStyle w:val="ListParagraph"/>
-        <w:numPr>
-          <w:ilvl w:val="0"/>
-          <w:numId w:val="3"/>
-        </w:numPr>
-        <w:rPr>
-          <w:lang w:val="en-US"/>
-        </w:rPr>
-      </w:pPr>
-      <w:r>
-        <w:rPr>
-          <w:lang w:val="en-US"/>
-        </w:rPr>
-        <w:t>Delete Files</w:t>
+        <w:pStyle w:val="ListParagraph"/>
+        <w:numPr>
+          <w:ilvl w:val="0"/>
+          <w:numId w:val="4"/>
+        </w:numPr>
+        <w:rPr>
+          <w:lang w:val="en-US"/>
+        </w:rPr>
+      </w:pPr>
+      <w:r>
+        <w:rPr>
+          <w:lang w:val="en-US"/>
+        </w:rPr>
+        <w:t>Add</w:t>
+      </w:r>
+      <w:r>
+        <w:rPr>
+          <w:lang w:val="en-US"/>
+        </w:rPr>
+        <w:t xml:space="preserve"> files</w:t>
+      </w:r>
+    </w:p>
+    <w:p>
+      <w:pPr>
+        <w:pStyle w:val="ListParagraph"/>
+        <w:numPr>
+          <w:ilvl w:val="0"/>
+          <w:numId w:val="4"/>
+        </w:numPr>
+        <w:rPr>
+          <w:lang w:val="en-US"/>
+        </w:rPr>
+      </w:pPr>
+      <w:r>
+        <w:rPr>
+          <w:lang w:val="en-US"/>
+        </w:rPr>
+        <w:t>D</w:t>
+      </w:r>
+      <w:r>
+        <w:rPr>
+          <w:lang w:val="en-US"/>
+        </w:rPr>
+        <w:t>elet</w:t>
+      </w:r>
+      <w:r>
+        <w:rPr>
+          <w:lang w:val="en-US"/>
+        </w:rPr>
+        <w:t>e</w:t>
+      </w:r>
+      <w:r>
+        <w:rPr>
+          <w:lang w:val="en-US"/>
+        </w:rPr>
+        <w:t xml:space="preserve"> files</w:t>
+      </w:r>
+    </w:p>
+    <w:p>
+      <w:pPr>
+        <w:pStyle w:val="ListParagraph"/>
+        <w:numPr>
+          <w:ilvl w:val="0"/>
+          <w:numId w:val="4"/>
+        </w:numPr>
+        <w:rPr>
+          <w:lang w:val="en-US"/>
+        </w:rPr>
+      </w:pPr>
+      <w:r>
+        <w:rPr>
+          <w:lang w:val="en-US"/>
+        </w:rPr>
+        <w:t>U</w:t>
+      </w:r>
+      <w:r>
+        <w:rPr>
+          <w:lang w:val="en-US"/>
+        </w:rPr>
+        <w:t>pdat</w:t>
+      </w:r>
+      <w:r>
+        <w:rPr>
+          <w:lang w:val="en-US"/>
+        </w:rPr>
+        <w:t>e</w:t>
+      </w:r>
+      <w:r>
+        <w:rPr>
+          <w:lang w:val="en-US"/>
+        </w:rPr>
+        <w:t xml:space="preserve"> files</w:t>
+      </w:r>
+    </w:p>
+    <w:p>
+      <w:pPr>
+        <w:pStyle w:val="ListParagraph"/>
+        <w:numPr>
+          <w:ilvl w:val="0"/>
+          <w:numId w:val="4"/>
+        </w:numPr>
+        <w:rPr>
+          <w:lang w:val="en-US"/>
+        </w:rPr>
+      </w:pPr>
+      <w:r>
+        <w:rPr>
+          <w:lang w:val="en-US"/>
+        </w:rPr>
+        <w:t>Share</w:t>
+      </w:r>
+      <w:r>
+        <w:rPr>
+          <w:lang w:val="en-US"/>
+        </w:rPr>
+        <w:t xml:space="preserve"> Files</w:t>
+      </w:r>
+    </w:p>
+    <w:p>
+      <w:pPr>
+        <w:pStyle w:val="ListParagraph"/>
+        <w:numPr>
+          <w:ilvl w:val="0"/>
+          <w:numId w:val="4"/>
+        </w:numPr>
+        <w:rPr>
+          <w:lang w:val="en-US"/>
+        </w:rPr>
+      </w:pPr>
+      <w:r>
+        <w:rPr>
+          <w:lang w:val="en-US"/>
+        </w:rPr>
+        <w:t>Setting File Permissions</w:t>
+      </w:r>
+    </w:p>
+    <w:p>
+      <w:pPr>
+        <w:pStyle w:val="ListParagraph"/>
+        <w:numPr>
+          <w:ilvl w:val="0"/>
+          <w:numId w:val="4"/>
+        </w:numPr>
+        <w:rPr>
+          <w:lang w:val="en-US"/>
+        </w:rPr>
+      </w:pPr>
+      <w:r>
+        <w:rPr>
+          <w:lang w:val="en-US"/>
+        </w:rPr>
+        <w:t>Add/Register</w:t>
+      </w:r>
+      <w:r>
+        <w:rPr>
+          <w:lang w:val="en-US"/>
+        </w:rPr>
+        <w:t xml:space="preserve"> </w:t>
+      </w:r>
+      <w:r>
+        <w:rPr>
+          <w:lang w:val="en-US"/>
+        </w:rPr>
+        <w:t>users</w:t>
+      </w:r>
+    </w:p>
+    <w:p>
+      <w:pPr>
+        <w:pStyle w:val="ListParagraph"/>
+        <w:numPr>
+          <w:ilvl w:val="0"/>
+          <w:numId w:val="4"/>
+        </w:numPr>
+        <w:rPr>
+          <w:lang w:val="en-US"/>
+        </w:rPr>
+      </w:pPr>
+      <w:r>
+        <w:rPr>
+          <w:lang w:val="en-US"/>
+        </w:rPr>
+        <w:t>D</w:t>
+      </w:r>
+      <w:r>
+        <w:rPr>
+          <w:lang w:val="en-US"/>
+        </w:rPr>
+        <w:t>elete</w:t>
+      </w:r>
+      <w:r>
+        <w:rPr>
+          <w:lang w:val="en-US"/>
+        </w:rPr>
+        <w:t xml:space="preserve"> </w:t>
+      </w:r>
+      <w:r>
+        <w:rPr>
+          <w:lang w:val="en-US"/>
+        </w:rPr>
+        <w:t>users</w:t>
+      </w:r>
+    </w:p>
+    <w:p>
+      <w:pPr>
+        <w:pStyle w:val="ListParagraph"/>
+        <w:numPr>
+          <w:ilvl w:val="0"/>
+          <w:numId w:val="4"/>
+        </w:numPr>
+        <w:rPr>
+          <w:lang w:val="en-US"/>
+        </w:rPr>
+      </w:pPr>
+      <w:r>
+        <w:rPr>
+          <w:lang w:val="en-US"/>
+        </w:rPr>
+        <w:t>U</w:t>
+      </w:r>
+      <w:r>
+        <w:rPr>
+          <w:lang w:val="en-US"/>
+        </w:rPr>
+        <w:t>pdate</w:t>
       </w:r>
       <w:bookmarkStart w:id="0" w:name="_GoBack"/>
       <w:bookmarkEnd w:id="0"/>
+      <w:r>
+        <w:rPr>
+          <w:lang w:val="en-US"/>
+        </w:rPr>
+        <w:t xml:space="preserve"> users</w:t>
+      </w:r>
     </w:p>
     <w:p>
       <w:pPr>
@@ -469,11 +538,278 @@
         <w:rPr>
           <w:lang w:val="en-US"/>
         </w:rPr>
+        <w:t>Network</w:t>
+      </w:r>
+    </w:p>
+    <w:p>
+      <w:pPr>
+        <w:rPr>
+          <w:lang w:val="en-US"/>
+        </w:rPr>
+      </w:pPr>
+      <w:r>
+        <w:rPr>
+          <w:lang w:val="en-US"/>
+        </w:rPr>
+        <w:t>TODO</w:t>
+      </w:r>
+    </w:p>
+    <w:p>
+      <w:pPr>
+        <w:pStyle w:val="Heading2"/>
+        <w:rPr>
+          <w:lang w:val="en-US"/>
+        </w:rPr>
+      </w:pPr>
+      <w:r>
+        <w:rPr>
+          <w:lang w:val="en-US"/>
+        </w:rPr>
+        <w:t>People</w:t>
+      </w:r>
+    </w:p>
+    <w:p>
+      <w:pPr>
+        <w:rPr>
+          <w:lang w:val="en-US"/>
+        </w:rPr>
+      </w:pPr>
+      <w:r>
+        <w:rPr>
+          <w:lang w:val="en-US"/>
+        </w:rPr>
+        <w:t>User types:</w:t>
+      </w:r>
+    </w:p>
+    <w:p>
+      <w:pPr>
+        <w:pStyle w:val="ListParagraph"/>
+        <w:numPr>
+          <w:ilvl w:val="0"/>
+          <w:numId w:val="2"/>
+        </w:numPr>
+        <w:rPr>
+          <w:lang w:val="en-US"/>
+        </w:rPr>
+      </w:pPr>
+      <w:r>
+        <w:rPr>
+          <w:lang w:val="en-US"/>
+        </w:rPr>
+        <w:t>Administrator</w:t>
+      </w:r>
+    </w:p>
+    <w:p>
+      <w:pPr>
+        <w:pStyle w:val="ListParagraph"/>
+        <w:numPr>
+          <w:ilvl w:val="0"/>
+          <w:numId w:val="2"/>
+        </w:numPr>
+        <w:rPr>
+          <w:lang w:val="en-US"/>
+        </w:rPr>
+      </w:pPr>
+      <w:r>
+        <w:rPr>
+          <w:lang w:val="en-US"/>
+        </w:rPr>
+        <w:t>Content Owner</w:t>
+      </w:r>
+    </w:p>
+    <w:p>
+      <w:pPr>
+        <w:pStyle w:val="ListParagraph"/>
+        <w:numPr>
+          <w:ilvl w:val="0"/>
+          <w:numId w:val="2"/>
+        </w:numPr>
+        <w:rPr>
+          <w:lang w:val="en-US"/>
+        </w:rPr>
+      </w:pPr>
+      <w:r>
+        <w:rPr>
+          <w:lang w:val="en-US"/>
+        </w:rPr>
+        <w:t>Content Collaborator</w:t>
+      </w:r>
+    </w:p>
+    <w:p>
+      <w:pPr>
+        <w:pStyle w:val="ListParagraph"/>
+        <w:numPr>
+          <w:ilvl w:val="0"/>
+          <w:numId w:val="2"/>
+        </w:numPr>
+        <w:rPr>
+          <w:lang w:val="en-US"/>
+        </w:rPr>
+      </w:pPr>
+      <w:r>
+        <w:rPr>
+          <w:lang w:val="en-US"/>
+        </w:rPr>
+        <w:t>Content Viewer</w:t>
+      </w:r>
+    </w:p>
+    <w:p>
+      <w:pPr>
+        <w:rPr>
+          <w:lang w:val="en-US"/>
+        </w:rPr>
+      </w:pPr>
+      <w:r>
+        <w:rPr>
+          <w:lang w:val="en-US"/>
+        </w:rPr>
+        <w:t>Administration Roles:</w:t>
+      </w:r>
+    </w:p>
+    <w:p>
+      <w:pPr>
+        <w:pStyle w:val="ListParagraph"/>
+        <w:numPr>
+          <w:ilvl w:val="0"/>
+          <w:numId w:val="3"/>
+        </w:numPr>
+        <w:rPr>
+          <w:lang w:val="en-US"/>
+        </w:rPr>
+      </w:pPr>
+      <w:r>
+        <w:rPr>
+          <w:lang w:val="en-US"/>
+        </w:rPr>
+        <w:t>Add user</w:t>
+      </w:r>
+      <w:r>
+        <w:rPr>
+          <w:lang w:val="en-US"/>
+        </w:rPr>
+        <w:t>s</w:t>
+      </w:r>
+    </w:p>
+    <w:p>
+      <w:pPr>
+        <w:pStyle w:val="ListParagraph"/>
+        <w:numPr>
+          <w:ilvl w:val="0"/>
+          <w:numId w:val="3"/>
+        </w:numPr>
+        <w:rPr>
+          <w:lang w:val="en-US"/>
+        </w:rPr>
+      </w:pPr>
+      <w:r>
+        <w:rPr>
+          <w:lang w:val="en-US"/>
+        </w:rPr>
+        <w:t>Update</w:t>
+      </w:r>
+    </w:p>
+    <w:p>
+      <w:pPr>
+        <w:pStyle w:val="ListParagraph"/>
+        <w:numPr>
+          <w:ilvl w:val="0"/>
+          <w:numId w:val="3"/>
+        </w:numPr>
+        <w:rPr>
+          <w:lang w:val="en-US"/>
+        </w:rPr>
+      </w:pPr>
+      <w:r>
+        <w:rPr>
+          <w:lang w:val="en-US"/>
+        </w:rPr>
+        <w:lastRenderedPageBreak/>
+        <w:t>Delete Users</w:t>
+      </w:r>
+    </w:p>
+    <w:p>
+      <w:pPr>
+        <w:pStyle w:val="ListParagraph"/>
+        <w:numPr>
+          <w:ilvl w:val="0"/>
+          <w:numId w:val="3"/>
+        </w:numPr>
+        <w:rPr>
+          <w:lang w:val="en-US"/>
+        </w:rPr>
+      </w:pPr>
+      <w:r>
+        <w:rPr>
+          <w:lang w:val="en-US"/>
+        </w:rPr>
+        <w:t>Add Files</w:t>
+      </w:r>
+    </w:p>
+    <w:p>
+      <w:pPr>
+        <w:pStyle w:val="ListParagraph"/>
+        <w:numPr>
+          <w:ilvl w:val="0"/>
+          <w:numId w:val="3"/>
+        </w:numPr>
+        <w:rPr>
+          <w:lang w:val="en-US"/>
+        </w:rPr>
+      </w:pPr>
+      <w:r>
+        <w:rPr>
+          <w:lang w:val="en-US"/>
+        </w:rPr>
+        <w:t>Update Files</w:t>
+      </w:r>
+    </w:p>
+    <w:p>
+      <w:pPr>
+        <w:pStyle w:val="ListParagraph"/>
+        <w:numPr>
+          <w:ilvl w:val="0"/>
+          <w:numId w:val="3"/>
+        </w:numPr>
+        <w:rPr>
+          <w:lang w:val="en-US"/>
+        </w:rPr>
+      </w:pPr>
+      <w:r>
+        <w:rPr>
+          <w:lang w:val="en-US"/>
+        </w:rPr>
+        <w:t>Delete Files</w:t>
+      </w:r>
+    </w:p>
+    <w:p>
+      <w:pPr>
+        <w:pStyle w:val="Heading2"/>
+        <w:rPr>
+          <w:lang w:val="en-US"/>
+        </w:rPr>
+      </w:pPr>
+      <w:r>
+        <w:rPr>
+          <w:lang w:val="en-US"/>
+        </w:rPr>
         <w:t>Timing</w:t>
       </w:r>
     </w:p>
     <w:p>
       <w:pPr>
+        <w:rPr>
+          <w:lang w:val="en-US"/>
+        </w:rPr>
+      </w:pPr>
+      <w:r>
+        <w:rPr>
+          <w:lang w:val="en-US"/>
+        </w:rPr>
+        <w:t>TODO</w:t>
+      </w:r>
+    </w:p>
+    <w:p>
+      <w:pPr>
         <w:pStyle w:val="Heading2"/>
         <w:rPr>
           <w:lang w:val="en-US"/>
@@ -488,6 +824,19 @@
     </w:p>
     <w:p>
       <w:pPr>
+        <w:rPr>
+          <w:lang w:val="en-US"/>
+        </w:rPr>
+      </w:pPr>
+      <w:r>
+        <w:rPr>
+          <w:lang w:val="en-US"/>
+        </w:rPr>
+        <w:t>TODO</w:t>
+      </w:r>
+    </w:p>
+    <w:p>
+      <w:pPr>
         <w:pStyle w:val="Heading1"/>
         <w:rPr>
           <w:lang w:val="en-US"/>
@@ -498,6 +847,19 @@
           <w:lang w:val="en-US"/>
         </w:rPr>
         <w:t>Project Plan</w:t>
+      </w:r>
+    </w:p>
+    <w:p>
+      <w:pPr>
+        <w:rPr>
+          <w:lang w:val="en-US"/>
+        </w:rPr>
+      </w:pPr>
+      <w:r>
+        <w:rPr>
+          <w:lang w:val="en-US"/>
+        </w:rPr>
+        <w:t>TODO</w:t>
       </w:r>
     </w:p>
     <w:sectPr>
@@ -927,6 +1289,232 @@
       </w:rPr>
     </w:lvl>
   </w:abstractNum>
+  <w:abstractNum w:abstractNumId="3" w15:restartNumberingAfterBreak="0">
+    <w:nsid w:val="6FA13579"/>
+    <w:multiLevelType w:val="hybridMultilevel"/>
+    <w:tmpl w:val="5BE03368"/>
+    <w:lvl w:ilvl="0" w:tplc="04090001">
+      <w:start w:val="1"/>
+      <w:numFmt w:val="bullet"/>
+      <w:lvlText w:val=""/>
+      <w:lvlJc w:val="left"/>
+      <w:pPr>
+        <w:ind w:left="720" w:hanging="360"/>
+      </w:pPr>
+      <w:rPr>
+        <w:rFonts w:ascii="Symbol" w:hAnsi="Symbol" w:hint="default"/>
+      </w:rPr>
+    </w:lvl>
+    <w:lvl w:ilvl="1" w:tplc="04090003" w:tentative="1">
+      <w:start w:val="1"/>
+      <w:numFmt w:val="bullet"/>
+      <w:lvlText w:val="o"/>
+      <w:lvlJc w:val="left"/>
+      <w:pPr>
+        <w:ind w:left="1440" w:hanging="360"/>
+      </w:pPr>
+      <w:rPr>
+        <w:rFonts w:ascii="Courier New" w:hAnsi="Courier New" w:cs="Courier New" w:hint="default"/>
+      </w:rPr>
+    </w:lvl>
+    <w:lvl w:ilvl="2" w:tplc="04090005" w:tentative="1">
+      <w:start w:val="1"/>
+      <w:numFmt w:val="bullet"/>
+      <w:lvlText w:val=""/>
+      <w:lvlJc w:val="left"/>
+      <w:pPr>
+        <w:ind w:left="2160" w:hanging="360"/>
+      </w:pPr>
+      <w:rPr>
+        <w:rFonts w:ascii="Wingdings" w:hAnsi="Wingdings" w:hint="default"/>
+      </w:rPr>
+    </w:lvl>
+    <w:lvl w:ilvl="3" w:tplc="04090001" w:tentative="1">
+      <w:start w:val="1"/>
+      <w:numFmt w:val="bullet"/>
+      <w:lvlText w:val=""/>
+      <w:lvlJc w:val="left"/>
+      <w:pPr>
+        <w:ind w:left="2880" w:hanging="360"/>
+      </w:pPr>
+      <w:rPr>
+        <w:rFonts w:ascii="Symbol" w:hAnsi="Symbol" w:hint="default"/>
+      </w:rPr>
+    </w:lvl>
+    <w:lvl w:ilvl="4" w:tplc="04090003" w:tentative="1">
+      <w:start w:val="1"/>
+      <w:numFmt w:val="bullet"/>
+      <w:lvlText w:val="o"/>
+      <w:lvlJc w:val="left"/>
+      <w:pPr>
+        <w:ind w:left="3600" w:hanging="360"/>
+      </w:pPr>
+      <w:rPr>
+        <w:rFonts w:ascii="Courier New" w:hAnsi="Courier New" w:cs="Courier New" w:hint="default"/>
+      </w:rPr>
+    </w:lvl>
+    <w:lvl w:ilvl="5" w:tplc="04090005" w:tentative="1">
+      <w:start w:val="1"/>
+      <w:numFmt w:val="bullet"/>
+      <w:lvlText w:val=""/>
+      <w:lvlJc w:val="left"/>
+      <w:pPr>
+        <w:ind w:left="4320" w:hanging="360"/>
+      </w:pPr>
+      <w:rPr>
+        <w:rFonts w:ascii="Wingdings" w:hAnsi="Wingdings" w:hint="default"/>
+      </w:rPr>
+    </w:lvl>
+    <w:lvl w:ilvl="6" w:tplc="04090001" w:tentative="1">
+      <w:start w:val="1"/>
+      <w:numFmt w:val="bullet"/>
+      <w:lvlText w:val=""/>
+      <w:lvlJc w:val="left"/>
+      <w:pPr>
+        <w:ind w:left="5040" w:hanging="360"/>
+      </w:pPr>
+      <w:rPr>
+        <w:rFonts w:ascii="Symbol" w:hAnsi="Symbol" w:hint="default"/>
+      </w:rPr>
+    </w:lvl>
+    <w:lvl w:ilvl="7" w:tplc="04090003" w:tentative="1">
+      <w:start w:val="1"/>
+      <w:numFmt w:val="bullet"/>
+      <w:lvlText w:val="o"/>
+      <w:lvlJc w:val="left"/>
+      <w:pPr>
+        <w:ind w:left="5760" w:hanging="360"/>
+      </w:pPr>
+      <w:rPr>
+        <w:rFonts w:ascii="Courier New" w:hAnsi="Courier New" w:cs="Courier New" w:hint="default"/>
+      </w:rPr>
+    </w:lvl>
+    <w:lvl w:ilvl="8" w:tplc="04090005" w:tentative="1">
+      <w:start w:val="1"/>
+      <w:numFmt w:val="bullet"/>
+      <w:lvlText w:val=""/>
+      <w:lvlJc w:val="left"/>
+      <w:pPr>
+        <w:ind w:left="6480" w:hanging="360"/>
+      </w:pPr>
+      <w:rPr>
+        <w:rFonts w:ascii="Wingdings" w:hAnsi="Wingdings" w:hint="default"/>
+      </w:rPr>
+    </w:lvl>
+  </w:abstractNum>
+  <w:abstractNum w:abstractNumId="4" w15:restartNumberingAfterBreak="0">
+    <w:nsid w:val="79C146DD"/>
+    <w:multiLevelType w:val="hybridMultilevel"/>
+    <w:tmpl w:val="B752384E"/>
+    <w:lvl w:ilvl="0" w:tplc="04090001">
+      <w:start w:val="1"/>
+      <w:numFmt w:val="bullet"/>
+      <w:lvlText w:val=""/>
+      <w:lvlJc w:val="left"/>
+      <w:pPr>
+        <w:ind w:left="720" w:hanging="360"/>
+      </w:pPr>
+      <w:rPr>
+        <w:rFonts w:ascii="Symbol" w:hAnsi="Symbol" w:hint="default"/>
+      </w:rPr>
+    </w:lvl>
+    <w:lvl w:ilvl="1" w:tplc="04090003" w:tentative="1">
+      <w:start w:val="1"/>
+      <w:numFmt w:val="bullet"/>
+      <w:lvlText w:val="o"/>
+      <w:lvlJc w:val="left"/>
+      <w:pPr>
+        <w:ind w:left="1440" w:hanging="360"/>
+      </w:pPr>
+      <w:rPr>
+        <w:rFonts w:ascii="Courier New" w:hAnsi="Courier New" w:cs="Courier New" w:hint="default"/>
+      </w:rPr>
+    </w:lvl>
+    <w:lvl w:ilvl="2" w:tplc="04090005" w:tentative="1">
+      <w:start w:val="1"/>
+      <w:numFmt w:val="bullet"/>
+      <w:lvlText w:val=""/>
+      <w:lvlJc w:val="left"/>
+      <w:pPr>
+        <w:ind w:left="2160" w:hanging="360"/>
+      </w:pPr>
+      <w:rPr>
+        <w:rFonts w:ascii="Wingdings" w:hAnsi="Wingdings" w:hint="default"/>
+      </w:rPr>
+    </w:lvl>
+    <w:lvl w:ilvl="3" w:tplc="04090001" w:tentative="1">
+      <w:start w:val="1"/>
+      <w:numFmt w:val="bullet"/>
+      <w:lvlText w:val=""/>
+      <w:lvlJc w:val="left"/>
+      <w:pPr>
+        <w:ind w:left="2880" w:hanging="360"/>
+      </w:pPr>
+      <w:rPr>
+        <w:rFonts w:ascii="Symbol" w:hAnsi="Symbol" w:hint="default"/>
+      </w:rPr>
+    </w:lvl>
+    <w:lvl w:ilvl="4" w:tplc="04090003" w:tentative="1">
+      <w:start w:val="1"/>
+      <w:numFmt w:val="bullet"/>
+      <w:lvlText w:val="o"/>
+      <w:lvlJc w:val="left"/>
+      <w:pPr>
+        <w:ind w:left="3600" w:hanging="360"/>
+      </w:pPr>
+      <w:rPr>
+        <w:rFonts w:ascii="Courier New" w:hAnsi="Courier New" w:cs="Courier New" w:hint="default"/>
+      </w:rPr>
+    </w:lvl>
+    <w:lvl w:ilvl="5" w:tplc="04090005" w:tentative="1">
+      <w:start w:val="1"/>
+      <w:numFmt w:val="bullet"/>
+      <w:lvlText w:val=""/>
+      <w:lvlJc w:val="left"/>
+      <w:pPr>
+        <w:ind w:left="4320" w:hanging="360"/>
+      </w:pPr>
+      <w:rPr>
+        <w:rFonts w:ascii="Wingdings" w:hAnsi="Wingdings" w:hint="default"/>
+      </w:rPr>
+    </w:lvl>
+    <w:lvl w:ilvl="6" w:tplc="04090001" w:tentative="1">
+      <w:start w:val="1"/>
+      <w:numFmt w:val="bullet"/>
+      <w:lvlText w:val=""/>
+      <w:lvlJc w:val="left"/>
+      <w:pPr>
+        <w:ind w:left="5040" w:hanging="360"/>
+      </w:pPr>
+      <w:rPr>
+        <w:rFonts w:ascii="Symbol" w:hAnsi="Symbol" w:hint="default"/>
+      </w:rPr>
+    </w:lvl>
+    <w:lvl w:ilvl="7" w:tplc="04090003" w:tentative="1">
+      <w:start w:val="1"/>
+      <w:numFmt w:val="bullet"/>
+      <w:lvlText w:val="o"/>
+      <w:lvlJc w:val="left"/>
+      <w:pPr>
+        <w:ind w:left="5760" w:hanging="360"/>
+      </w:pPr>
+      <w:rPr>
+        <w:rFonts w:ascii="Courier New" w:hAnsi="Courier New" w:cs="Courier New" w:hint="default"/>
+      </w:rPr>
+    </w:lvl>
+    <w:lvl w:ilvl="8" w:tplc="04090005" w:tentative="1">
+      <w:start w:val="1"/>
+      <w:numFmt w:val="bullet"/>
+      <w:lvlText w:val=""/>
+      <w:lvlJc w:val="left"/>
+      <w:pPr>
+        <w:ind w:left="6480" w:hanging="360"/>
+      </w:pPr>
+      <w:rPr>
+        <w:rFonts w:ascii="Wingdings" w:hAnsi="Wingdings" w:hint="default"/>
+      </w:rPr>
+    </w:lvl>
+  </w:abstractNum>
   <w:num w:numId="1">
     <w:abstractNumId w:val="0"/>
   </w:num>
@@ -935,6 +1523,12 @@
   </w:num>
   <w:num w:numId="3">
     <w:abstractNumId w:val="2"/>
+  </w:num>
+  <w:num w:numId="4">
+    <w:abstractNumId w:val="3"/>
+  </w:num>
+  <w:num w:numId="5">
+    <w:abstractNumId w:val="4"/>
   </w:num>
 </w:numbering>
 </file>

</xml_diff>

<commit_message>
updated description and added new feature
</commit_message>
<xml_diff>
--- a/docs/Preliminary Proposal.docx
+++ b/docs/Preliminary Proposal.docx
@@ -46,7 +46,37 @@
         <w:rPr>
           <w:lang w:val="en-US"/>
         </w:rPr>
-        <w:t xml:space="preserve"> Users can also collaborate, update and delete files.</w:t>
+        <w:t xml:space="preserve"> Users can also</w:t>
+      </w:r>
+      <w:r>
+        <w:rPr>
+          <w:lang w:val="en-US"/>
+        </w:rPr>
+        <w:t xml:space="preserve"> </w:t>
+      </w:r>
+      <w:r>
+        <w:rPr>
+          <w:lang w:val="en-US"/>
+        </w:rPr>
+        <w:t>edit</w:t>
+      </w:r>
+      <w:r>
+        <w:rPr>
+          <w:lang w:val="en-US"/>
+        </w:rPr>
+        <w:t xml:space="preserve">, </w:t>
+      </w:r>
+      <w:r>
+        <w:rPr>
+          <w:lang w:val="en-US"/>
+        </w:rPr>
+        <w:t xml:space="preserve">comment, </w:t>
+      </w:r>
+      <w:r>
+        <w:rPr>
+          <w:lang w:val="en-US"/>
+        </w:rPr>
+        <w:t>and delete files.</w:t>
       </w:r>
     </w:p>
     <w:p>
@@ -517,154 +547,221 @@
           <w:lang w:val="en-US"/>
         </w:rPr>
         <w:t>pdate</w:t>
+      </w:r>
+      <w:r>
+        <w:rPr>
+          <w:lang w:val="en-US"/>
+        </w:rPr>
+        <w:t xml:space="preserve"> users</w:t>
+      </w:r>
+    </w:p>
+    <w:p>
+      <w:pPr>
+        <w:pStyle w:val="ListParagraph"/>
+        <w:numPr>
+          <w:ilvl w:val="0"/>
+          <w:numId w:val="4"/>
+        </w:numPr>
+        <w:rPr>
+          <w:lang w:val="en-US"/>
+        </w:rPr>
+      </w:pPr>
+      <w:r>
+        <w:rPr>
+          <w:lang w:val="en-US"/>
+        </w:rPr>
+        <w:t>Lock file</w:t>
+      </w:r>
+    </w:p>
+    <w:p>
+      <w:pPr>
+        <w:pStyle w:val="Heading2"/>
+        <w:rPr>
+          <w:lang w:val="en-US"/>
+        </w:rPr>
+      </w:pPr>
+      <w:r>
+        <w:rPr>
+          <w:lang w:val="en-US"/>
+        </w:rPr>
+        <w:t>Network</w:t>
+      </w:r>
+    </w:p>
+    <w:p>
+      <w:pPr>
+        <w:rPr>
+          <w:lang w:val="en-US"/>
+        </w:rPr>
+      </w:pPr>
+      <w:r>
+        <w:rPr>
+          <w:lang w:val="en-US"/>
+        </w:rPr>
+        <w:t>TODO</w:t>
+      </w:r>
+    </w:p>
+    <w:p>
+      <w:pPr>
+        <w:pStyle w:val="Heading2"/>
+        <w:rPr>
+          <w:lang w:val="en-US"/>
+        </w:rPr>
+      </w:pPr>
+      <w:r>
+        <w:rPr>
+          <w:lang w:val="en-US"/>
+        </w:rPr>
+        <w:t>People</w:t>
+      </w:r>
+    </w:p>
+    <w:p>
+      <w:pPr>
+        <w:rPr>
+          <w:lang w:val="en-US"/>
+        </w:rPr>
+      </w:pPr>
+      <w:r>
+        <w:rPr>
+          <w:lang w:val="en-US"/>
+        </w:rPr>
+        <w:t>User types:</w:t>
+      </w:r>
+    </w:p>
+    <w:p>
+      <w:pPr>
+        <w:pStyle w:val="ListParagraph"/>
+        <w:numPr>
+          <w:ilvl w:val="0"/>
+          <w:numId w:val="2"/>
+        </w:numPr>
+        <w:rPr>
+          <w:lang w:val="en-US"/>
+        </w:rPr>
+      </w:pPr>
+      <w:r>
+        <w:rPr>
+          <w:lang w:val="en-US"/>
+        </w:rPr>
+        <w:t>Administrator</w:t>
+      </w:r>
+    </w:p>
+    <w:p>
+      <w:pPr>
+        <w:pStyle w:val="ListParagraph"/>
+        <w:numPr>
+          <w:ilvl w:val="0"/>
+          <w:numId w:val="2"/>
+        </w:numPr>
+        <w:rPr>
+          <w:lang w:val="en-US"/>
+        </w:rPr>
+      </w:pPr>
+      <w:r>
+        <w:rPr>
+          <w:lang w:val="en-US"/>
+        </w:rPr>
+        <w:t>Content Owner</w:t>
+      </w:r>
+    </w:p>
+    <w:p>
+      <w:pPr>
+        <w:pStyle w:val="ListParagraph"/>
+        <w:numPr>
+          <w:ilvl w:val="0"/>
+          <w:numId w:val="2"/>
+        </w:numPr>
+        <w:rPr>
+          <w:lang w:val="en-US"/>
+        </w:rPr>
+      </w:pPr>
+      <w:r>
+        <w:rPr>
+          <w:lang w:val="en-US"/>
+        </w:rPr>
+        <w:t>Content Collaborator</w:t>
+      </w:r>
+    </w:p>
+    <w:p>
+      <w:pPr>
+        <w:pStyle w:val="ListParagraph"/>
+        <w:numPr>
+          <w:ilvl w:val="0"/>
+          <w:numId w:val="2"/>
+        </w:numPr>
+        <w:rPr>
+          <w:lang w:val="en-US"/>
+        </w:rPr>
+      </w:pPr>
+      <w:r>
+        <w:rPr>
+          <w:lang w:val="en-US"/>
+        </w:rPr>
+        <w:t>Content Viewer</w:t>
+      </w:r>
+    </w:p>
+    <w:p>
+      <w:pPr>
+        <w:rPr>
+          <w:lang w:val="en-US"/>
+        </w:rPr>
+      </w:pPr>
+      <w:r>
+        <w:rPr>
+          <w:lang w:val="en-US"/>
+        </w:rPr>
+        <w:t>Administration Roles:</w:t>
+      </w:r>
+    </w:p>
+    <w:p>
+      <w:pPr>
+        <w:pStyle w:val="ListParagraph"/>
+        <w:numPr>
+          <w:ilvl w:val="0"/>
+          <w:numId w:val="3"/>
+        </w:numPr>
+        <w:rPr>
+          <w:lang w:val="en-US"/>
+        </w:rPr>
+      </w:pPr>
+      <w:r>
+        <w:rPr>
+          <w:lang w:val="en-US"/>
+        </w:rPr>
+        <w:t>Add user</w:t>
+      </w:r>
+      <w:r>
+        <w:rPr>
+          <w:lang w:val="en-US"/>
+        </w:rPr>
+        <w:t>s</w:t>
+      </w:r>
+    </w:p>
+    <w:p>
+      <w:pPr>
+        <w:pStyle w:val="ListParagraph"/>
+        <w:numPr>
+          <w:ilvl w:val="0"/>
+          <w:numId w:val="3"/>
+        </w:numPr>
+        <w:rPr>
+          <w:lang w:val="en-US"/>
+        </w:rPr>
+      </w:pPr>
+      <w:r>
+        <w:rPr>
+          <w:lang w:val="en-US"/>
+        </w:rPr>
+        <w:lastRenderedPageBreak/>
+        <w:t>Update</w:t>
+      </w:r>
+      <w:r>
+        <w:rPr>
+          <w:lang w:val="en-US"/>
+        </w:rPr>
+        <w:t xml:space="preserve"> Users</w:t>
       </w:r>
       <w:bookmarkStart w:id="0" w:name="_GoBack"/>
       <w:bookmarkEnd w:id="0"/>
-      <w:r>
-        <w:rPr>
-          <w:lang w:val="en-US"/>
-        </w:rPr>
-        <w:t xml:space="preserve"> users</w:t>
-      </w:r>
-    </w:p>
-    <w:p>
-      <w:pPr>
-        <w:pStyle w:val="Heading2"/>
-        <w:rPr>
-          <w:lang w:val="en-US"/>
-        </w:rPr>
-      </w:pPr>
-      <w:r>
-        <w:rPr>
-          <w:lang w:val="en-US"/>
-        </w:rPr>
-        <w:t>Network</w:t>
-      </w:r>
-    </w:p>
-    <w:p>
-      <w:pPr>
-        <w:rPr>
-          <w:lang w:val="en-US"/>
-        </w:rPr>
-      </w:pPr>
-      <w:r>
-        <w:rPr>
-          <w:lang w:val="en-US"/>
-        </w:rPr>
-        <w:t>TODO</w:t>
-      </w:r>
-    </w:p>
-    <w:p>
-      <w:pPr>
-        <w:pStyle w:val="Heading2"/>
-        <w:rPr>
-          <w:lang w:val="en-US"/>
-        </w:rPr>
-      </w:pPr>
-      <w:r>
-        <w:rPr>
-          <w:lang w:val="en-US"/>
-        </w:rPr>
-        <w:t>People</w:t>
-      </w:r>
-    </w:p>
-    <w:p>
-      <w:pPr>
-        <w:rPr>
-          <w:lang w:val="en-US"/>
-        </w:rPr>
-      </w:pPr>
-      <w:r>
-        <w:rPr>
-          <w:lang w:val="en-US"/>
-        </w:rPr>
-        <w:t>User types:</w:t>
-      </w:r>
-    </w:p>
-    <w:p>
-      <w:pPr>
-        <w:pStyle w:val="ListParagraph"/>
-        <w:numPr>
-          <w:ilvl w:val="0"/>
-          <w:numId w:val="2"/>
-        </w:numPr>
-        <w:rPr>
-          <w:lang w:val="en-US"/>
-        </w:rPr>
-      </w:pPr>
-      <w:r>
-        <w:rPr>
-          <w:lang w:val="en-US"/>
-        </w:rPr>
-        <w:t>Administrator</w:t>
-      </w:r>
-    </w:p>
-    <w:p>
-      <w:pPr>
-        <w:pStyle w:val="ListParagraph"/>
-        <w:numPr>
-          <w:ilvl w:val="0"/>
-          <w:numId w:val="2"/>
-        </w:numPr>
-        <w:rPr>
-          <w:lang w:val="en-US"/>
-        </w:rPr>
-      </w:pPr>
-      <w:r>
-        <w:rPr>
-          <w:lang w:val="en-US"/>
-        </w:rPr>
-        <w:t>Content Owner</w:t>
-      </w:r>
-    </w:p>
-    <w:p>
-      <w:pPr>
-        <w:pStyle w:val="ListParagraph"/>
-        <w:numPr>
-          <w:ilvl w:val="0"/>
-          <w:numId w:val="2"/>
-        </w:numPr>
-        <w:rPr>
-          <w:lang w:val="en-US"/>
-        </w:rPr>
-      </w:pPr>
-      <w:r>
-        <w:rPr>
-          <w:lang w:val="en-US"/>
-        </w:rPr>
-        <w:t>Content Collaborator</w:t>
-      </w:r>
-    </w:p>
-    <w:p>
-      <w:pPr>
-        <w:pStyle w:val="ListParagraph"/>
-        <w:numPr>
-          <w:ilvl w:val="0"/>
-          <w:numId w:val="2"/>
-        </w:numPr>
-        <w:rPr>
-          <w:lang w:val="en-US"/>
-        </w:rPr>
-      </w:pPr>
-      <w:r>
-        <w:rPr>
-          <w:lang w:val="en-US"/>
-        </w:rPr>
-        <w:t>Content Viewer</w:t>
-      </w:r>
-    </w:p>
-    <w:p>
-      <w:pPr>
-        <w:rPr>
-          <w:lang w:val="en-US"/>
-        </w:rPr>
-      </w:pPr>
-      <w:r>
-        <w:rPr>
-          <w:lang w:val="en-US"/>
-        </w:rPr>
-        <w:t>Administration Roles:</w:t>
-      </w:r>
     </w:p>
     <w:p>
       <w:pPr>
@@ -681,49 +778,6 @@
         <w:rPr>
           <w:lang w:val="en-US"/>
         </w:rPr>
-        <w:t>Add user</w:t>
-      </w:r>
-      <w:r>
-        <w:rPr>
-          <w:lang w:val="en-US"/>
-        </w:rPr>
-        <w:t>s</w:t>
-      </w:r>
-    </w:p>
-    <w:p>
-      <w:pPr>
-        <w:pStyle w:val="ListParagraph"/>
-        <w:numPr>
-          <w:ilvl w:val="0"/>
-          <w:numId w:val="3"/>
-        </w:numPr>
-        <w:rPr>
-          <w:lang w:val="en-US"/>
-        </w:rPr>
-      </w:pPr>
-      <w:r>
-        <w:rPr>
-          <w:lang w:val="en-US"/>
-        </w:rPr>
-        <w:t>Update</w:t>
-      </w:r>
-    </w:p>
-    <w:p>
-      <w:pPr>
-        <w:pStyle w:val="ListParagraph"/>
-        <w:numPr>
-          <w:ilvl w:val="0"/>
-          <w:numId w:val="3"/>
-        </w:numPr>
-        <w:rPr>
-          <w:lang w:val="en-US"/>
-        </w:rPr>
-      </w:pPr>
-      <w:r>
-        <w:rPr>
-          <w:lang w:val="en-US"/>
-        </w:rPr>
-        <w:lastRenderedPageBreak/>
         <w:t>Delete Users</w:t>
       </w:r>
     </w:p>

</xml_diff>

<commit_message>
added stuff to timings section
</commit_message>
<xml_diff>
--- a/docs/Preliminary Proposal.docx
+++ b/docs/Preliminary Proposal.docx
@@ -45,13 +45,59 @@
         </w:rPr>
         <w:tab/>
       </w:r>
-      <w:r>
-        <w:rPr>
-          <w:sz w:val="24"/>
-          <w:szCs w:val="24"/>
-          <w:lang w:val="en-US"/>
-        </w:rPr>
-        <w:t>GonqBox is a bilingual online file sharing application. Some of the features which GonqBox supports is the ability for users to upload, download, comment on, and delete files from within a single virtual directory. GonqBox allows users to grant permissions to both individual files, and the directory, for example, a user may allow another user of the system to view, and additionally download files from within his/her directory. In addition, Users may leave comments associated to directories and files which are to be read and dismissed by the appropriate user.</w:t>
+      <w:proofErr w:type="spellStart"/>
+      <w:r>
+        <w:rPr>
+          <w:sz w:val="24"/>
+          <w:szCs w:val="24"/>
+          <w:lang w:val="en-US"/>
+        </w:rPr>
+        <w:t>GonqBox</w:t>
+      </w:r>
+      <w:proofErr w:type="spellEnd"/>
+      <w:r>
+        <w:rPr>
+          <w:sz w:val="24"/>
+          <w:szCs w:val="24"/>
+          <w:lang w:val="en-US"/>
+        </w:rPr>
+        <w:t xml:space="preserve"> is a bilingual online file sharing application. Some of the features which </w:t>
+      </w:r>
+      <w:proofErr w:type="spellStart"/>
+      <w:r>
+        <w:rPr>
+          <w:sz w:val="24"/>
+          <w:szCs w:val="24"/>
+          <w:lang w:val="en-US"/>
+        </w:rPr>
+        <w:t>GonqBox</w:t>
+      </w:r>
+      <w:proofErr w:type="spellEnd"/>
+      <w:r>
+        <w:rPr>
+          <w:sz w:val="24"/>
+          <w:szCs w:val="24"/>
+          <w:lang w:val="en-US"/>
+        </w:rPr>
+        <w:t xml:space="preserve"> supports is the ability for users to upload, download, comment on, and delete files from within a single virtual directory. </w:t>
+      </w:r>
+      <w:proofErr w:type="spellStart"/>
+      <w:r>
+        <w:rPr>
+          <w:sz w:val="24"/>
+          <w:szCs w:val="24"/>
+          <w:lang w:val="en-US"/>
+        </w:rPr>
+        <w:t>GonqBox</w:t>
+      </w:r>
+      <w:proofErr w:type="spellEnd"/>
+      <w:r>
+        <w:rPr>
+          <w:sz w:val="24"/>
+          <w:szCs w:val="24"/>
+          <w:lang w:val="en-US"/>
+        </w:rPr>
+        <w:t xml:space="preserve"> allows users to grant permissions to both individual files, and the directory, for example, a user may allow another user of the system to view, and additionally download files from within his/her directory. In addition, Users may leave comments associated to directories and files which are to be read and dismissed by the appropriate user.</w:t>
       </w:r>
     </w:p>
     <w:p>
@@ -541,8 +587,6 @@
         </w:rPr>
         <w:t xml:space="preserve"> Diagram</w:t>
       </w:r>
-      <w:bookmarkStart w:id="1" w:name="_GoBack"/>
-      <w:bookmarkEnd w:id="1"/>
       <w:r>
         <w:rPr>
           <w:sz w:val="28"/>
@@ -580,7 +624,7 @@
           <v:shape id="_x0000_i1025" type="#_x0000_t75" style="width:223.8pt;height:347.4pt" o:ole="">
             <v:imagedata r:id="rId7" o:title=""/>
           </v:shape>
-          <o:OLEObject Type="Embed" ProgID="Visio.Drawing.15" ShapeID="_x0000_i1025" DrawAspect="Content" ObjectID="_1535534251" r:id="rId8"/>
+          <o:OLEObject Type="Embed" ProgID="Visio.Drawing.15" ShapeID="_x0000_i1025" DrawAspect="Content" ObjectID="_1535534755" r:id="rId8"/>
         </w:object>
       </w:r>
     </w:p>
@@ -614,7 +658,25 @@
           <w:szCs w:val="24"/>
           <w:lang w:val="en-US"/>
         </w:rPr>
-        <w:t xml:space="preserve">User roles can be broken down into: site administrators, content owners,  content collaborators, content viewers, and site guests. </w:t>
+        <w:t xml:space="preserve">User roles can be broken down into: site administrators, content </w:t>
+      </w:r>
+      <w:proofErr w:type="gramStart"/>
+      <w:r>
+        <w:rPr>
+          <w:sz w:val="24"/>
+          <w:szCs w:val="24"/>
+          <w:lang w:val="en-US"/>
+        </w:rPr>
+        <w:t>owners,  content</w:t>
+      </w:r>
+      <w:proofErr w:type="gramEnd"/>
+      <w:r>
+        <w:rPr>
+          <w:sz w:val="24"/>
+          <w:szCs w:val="24"/>
+          <w:lang w:val="en-US"/>
+        </w:rPr>
+        <w:t xml:space="preserve"> collaborators, content viewers, and site guests. </w:t>
       </w:r>
     </w:p>
     <w:p>
@@ -746,8 +808,64 @@
         <w:rPr>
           <w:lang w:val="en-US"/>
         </w:rPr>
-        <w:t>TODO</w:t>
-      </w:r>
+        <w:t xml:space="preserve">Critical processes: </w:t>
+      </w:r>
+    </w:p>
+    <w:p>
+      <w:pPr>
+        <w:pStyle w:val="ListParagraph"/>
+        <w:numPr>
+          <w:ilvl w:val="0"/>
+          <w:numId w:val="6"/>
+        </w:numPr>
+        <w:rPr>
+          <w:lang w:val="en-US"/>
+        </w:rPr>
+      </w:pPr>
+      <w:r>
+        <w:rPr>
+          <w:lang w:val="en-US"/>
+        </w:rPr>
+        <w:t>Sitemap sketch</w:t>
+      </w:r>
+    </w:p>
+    <w:p>
+      <w:pPr>
+        <w:pStyle w:val="ListParagraph"/>
+        <w:numPr>
+          <w:ilvl w:val="0"/>
+          <w:numId w:val="6"/>
+        </w:numPr>
+        <w:rPr>
+          <w:lang w:val="en-US"/>
+        </w:rPr>
+      </w:pPr>
+      <w:r>
+        <w:rPr>
+          <w:lang w:val="en-US"/>
+        </w:rPr>
+        <w:t>Database diagram</w:t>
+      </w:r>
+    </w:p>
+    <w:p>
+      <w:pPr>
+        <w:pStyle w:val="ListParagraph"/>
+        <w:numPr>
+          <w:ilvl w:val="0"/>
+          <w:numId w:val="6"/>
+        </w:numPr>
+        <w:rPr>
+          <w:lang w:val="en-US"/>
+        </w:rPr>
+      </w:pPr>
+      <w:r>
+        <w:rPr>
+          <w:lang w:val="en-US"/>
+        </w:rPr>
+        <w:t>Create initial classes</w:t>
+      </w:r>
+      <w:bookmarkStart w:id="1" w:name="_GoBack"/>
+      <w:bookmarkEnd w:id="1"/>
     </w:p>
     <w:p>
       <w:pPr>
@@ -1039,17 +1157,10 @@
           </w:tcPr>
           <w:p>
             <w:pPr>
-              <w:pStyle w:val="ListParagraph"/>
-              <w:spacing w:after="0" w:line="240" w:lineRule="auto"/>
-              <w:rPr>
-                <w:sz w:val="24"/>
-                <w:szCs w:val="24"/>
-              </w:rPr>
+              <w:spacing w:after="0" w:line="240" w:lineRule="auto"/>
             </w:pPr>
             <w:r>
               <w:rPr>
-                <w:sz w:val="24"/>
-                <w:szCs w:val="24"/>
                 <w:lang w:val="en-US"/>
               </w:rPr>
               <w:t>Gabriel, Mathew</w:t>
@@ -1867,6 +1978,7 @@
               <w:rPr>
                 <w:lang w:val="en-US"/>
               </w:rPr>
+              <w:lastRenderedPageBreak/>
               <w:t>Add file collaboration</w:t>
             </w:r>
           </w:p>
@@ -2148,8 +2260,16 @@
       <w:rPr>
         <w:lang w:val="en-US"/>
       </w:rPr>
-      <w:t>Preliminary Proposal for GonqBox</w:t>
+      <w:t xml:space="preserve">Preliminary Proposal for </w:t>
     </w:r>
+    <w:proofErr w:type="spellStart"/>
+    <w:r>
+      <w:rPr>
+        <w:lang w:val="en-US"/>
+      </w:rPr>
+      <w:t>GonqBox</w:t>
+    </w:r>
+    <w:proofErr w:type="spellEnd"/>
   </w:p>
 </w:hdr>
 </file>
@@ -2700,6 +2820,119 @@
       </w:pPr>
       <w:rPr>
         <w:rFonts w:ascii="Wingdings" w:hAnsi="Wingdings" w:cs="Wingdings" w:hint="default"/>
+      </w:rPr>
+    </w:lvl>
+  </w:abstractNum>
+  <w:abstractNum w:abstractNumId="5" w15:restartNumberingAfterBreak="0">
+    <w:nsid w:val="6F9321B7"/>
+    <w:multiLevelType w:val="hybridMultilevel"/>
+    <w:tmpl w:val="574C891E"/>
+    <w:lvl w:ilvl="0" w:tplc="04090001">
+      <w:start w:val="1"/>
+      <w:numFmt w:val="bullet"/>
+      <w:lvlText w:val=""/>
+      <w:lvlJc w:val="left"/>
+      <w:pPr>
+        <w:ind w:left="720" w:hanging="360"/>
+      </w:pPr>
+      <w:rPr>
+        <w:rFonts w:ascii="Symbol" w:hAnsi="Symbol" w:hint="default"/>
+      </w:rPr>
+    </w:lvl>
+    <w:lvl w:ilvl="1" w:tplc="04090003" w:tentative="1">
+      <w:start w:val="1"/>
+      <w:numFmt w:val="bullet"/>
+      <w:lvlText w:val="o"/>
+      <w:lvlJc w:val="left"/>
+      <w:pPr>
+        <w:ind w:left="1440" w:hanging="360"/>
+      </w:pPr>
+      <w:rPr>
+        <w:rFonts w:ascii="Courier New" w:hAnsi="Courier New" w:cs="Courier New" w:hint="default"/>
+      </w:rPr>
+    </w:lvl>
+    <w:lvl w:ilvl="2" w:tplc="04090005" w:tentative="1">
+      <w:start w:val="1"/>
+      <w:numFmt w:val="bullet"/>
+      <w:lvlText w:val=""/>
+      <w:lvlJc w:val="left"/>
+      <w:pPr>
+        <w:ind w:left="2160" w:hanging="360"/>
+      </w:pPr>
+      <w:rPr>
+        <w:rFonts w:ascii="Wingdings" w:hAnsi="Wingdings" w:hint="default"/>
+      </w:rPr>
+    </w:lvl>
+    <w:lvl w:ilvl="3" w:tplc="04090001" w:tentative="1">
+      <w:start w:val="1"/>
+      <w:numFmt w:val="bullet"/>
+      <w:lvlText w:val=""/>
+      <w:lvlJc w:val="left"/>
+      <w:pPr>
+        <w:ind w:left="2880" w:hanging="360"/>
+      </w:pPr>
+      <w:rPr>
+        <w:rFonts w:ascii="Symbol" w:hAnsi="Symbol" w:hint="default"/>
+      </w:rPr>
+    </w:lvl>
+    <w:lvl w:ilvl="4" w:tplc="04090003" w:tentative="1">
+      <w:start w:val="1"/>
+      <w:numFmt w:val="bullet"/>
+      <w:lvlText w:val="o"/>
+      <w:lvlJc w:val="left"/>
+      <w:pPr>
+        <w:ind w:left="3600" w:hanging="360"/>
+      </w:pPr>
+      <w:rPr>
+        <w:rFonts w:ascii="Courier New" w:hAnsi="Courier New" w:cs="Courier New" w:hint="default"/>
+      </w:rPr>
+    </w:lvl>
+    <w:lvl w:ilvl="5" w:tplc="04090005" w:tentative="1">
+      <w:start w:val="1"/>
+      <w:numFmt w:val="bullet"/>
+      <w:lvlText w:val=""/>
+      <w:lvlJc w:val="left"/>
+      <w:pPr>
+        <w:ind w:left="4320" w:hanging="360"/>
+      </w:pPr>
+      <w:rPr>
+        <w:rFonts w:ascii="Wingdings" w:hAnsi="Wingdings" w:hint="default"/>
+      </w:rPr>
+    </w:lvl>
+    <w:lvl w:ilvl="6" w:tplc="04090001" w:tentative="1">
+      <w:start w:val="1"/>
+      <w:numFmt w:val="bullet"/>
+      <w:lvlText w:val=""/>
+      <w:lvlJc w:val="left"/>
+      <w:pPr>
+        <w:ind w:left="5040" w:hanging="360"/>
+      </w:pPr>
+      <w:rPr>
+        <w:rFonts w:ascii="Symbol" w:hAnsi="Symbol" w:hint="default"/>
+      </w:rPr>
+    </w:lvl>
+    <w:lvl w:ilvl="7" w:tplc="04090003" w:tentative="1">
+      <w:start w:val="1"/>
+      <w:numFmt w:val="bullet"/>
+      <w:lvlText w:val="o"/>
+      <w:lvlJc w:val="left"/>
+      <w:pPr>
+        <w:ind w:left="5760" w:hanging="360"/>
+      </w:pPr>
+      <w:rPr>
+        <w:rFonts w:ascii="Courier New" w:hAnsi="Courier New" w:cs="Courier New" w:hint="default"/>
+      </w:rPr>
+    </w:lvl>
+    <w:lvl w:ilvl="8" w:tplc="04090005" w:tentative="1">
+      <w:start w:val="1"/>
+      <w:numFmt w:val="bullet"/>
+      <w:lvlText w:val=""/>
+      <w:lvlJc w:val="left"/>
+      <w:pPr>
+        <w:ind w:left="6480" w:hanging="360"/>
+      </w:pPr>
+      <w:rPr>
+        <w:rFonts w:ascii="Wingdings" w:hAnsi="Wingdings" w:hint="default"/>
       </w:rPr>
     </w:lvl>
   </w:abstractNum>
@@ -2717,6 +2950,9 @@
   </w:num>
   <w:num w:numId="5">
     <w:abstractNumId w:val="0"/>
+  </w:num>
+  <w:num w:numId="6">
+    <w:abstractNumId w:val="5"/>
   </w:num>
 </w:numbering>
 </file>

</xml_diff>

<commit_message>
updated timing and constraints section
</commit_message>
<xml_diff>
--- a/docs/Preliminary Proposal.docx
+++ b/docs/Preliminary Proposal.docx
@@ -45,59 +45,13 @@
         </w:rPr>
         <w:tab/>
       </w:r>
-      <w:proofErr w:type="spellStart"/>
-      <w:r>
-        <w:rPr>
-          <w:sz w:val="24"/>
-          <w:szCs w:val="24"/>
-          <w:lang w:val="en-US"/>
-        </w:rPr>
-        <w:t>GonqBox</w:t>
-      </w:r>
-      <w:proofErr w:type="spellEnd"/>
-      <w:r>
-        <w:rPr>
-          <w:sz w:val="24"/>
-          <w:szCs w:val="24"/>
-          <w:lang w:val="en-US"/>
-        </w:rPr>
-        <w:t xml:space="preserve"> is a bilingual online file sharing application. Some of the features which </w:t>
-      </w:r>
-      <w:proofErr w:type="spellStart"/>
-      <w:r>
-        <w:rPr>
-          <w:sz w:val="24"/>
-          <w:szCs w:val="24"/>
-          <w:lang w:val="en-US"/>
-        </w:rPr>
-        <w:t>GonqBox</w:t>
-      </w:r>
-      <w:proofErr w:type="spellEnd"/>
-      <w:r>
-        <w:rPr>
-          <w:sz w:val="24"/>
-          <w:szCs w:val="24"/>
-          <w:lang w:val="en-US"/>
-        </w:rPr>
-        <w:t xml:space="preserve"> supports is the ability for users to upload, download, comment on, and delete files from within a single virtual directory. </w:t>
-      </w:r>
-      <w:proofErr w:type="spellStart"/>
-      <w:r>
-        <w:rPr>
-          <w:sz w:val="24"/>
-          <w:szCs w:val="24"/>
-          <w:lang w:val="en-US"/>
-        </w:rPr>
-        <w:t>GonqBox</w:t>
-      </w:r>
-      <w:proofErr w:type="spellEnd"/>
-      <w:r>
-        <w:rPr>
-          <w:sz w:val="24"/>
-          <w:szCs w:val="24"/>
-          <w:lang w:val="en-US"/>
-        </w:rPr>
-        <w:t xml:space="preserve"> allows users to grant permissions to both individual files, and the directory, for example, a user may allow another user of the system to view, and additionally download files from within his/her directory. In addition, Users may leave comments associated to directories and files which are to be read and dismissed by the appropriate user.</w:t>
+      <w:r>
+        <w:rPr>
+          <w:sz w:val="24"/>
+          <w:szCs w:val="24"/>
+          <w:lang w:val="en-US"/>
+        </w:rPr>
+        <w:t>GonqBox is a bilingual online file sharing application. Some of the features which GonqBox supports is the ability for users to upload, download, comment on, and delete files from within a single virtual directory. GonqBox allows users to grant permissions to both individual files, and the directory, for example, a user may allow another user of the system to view, and additionally download files from within his/her directory. In addition, Users may leave comments associated to directories and files which are to be read and dismissed by the appropriate user.</w:t>
       </w:r>
     </w:p>
     <w:p>
@@ -736,7 +690,7 @@
           <v:shape id="_x0000_i1025" type="#_x0000_t75" style="width:223.8pt;height:347.4pt" o:ole="">
             <v:imagedata r:id="rId7" o:title=""/>
           </v:shape>
-          <o:OLEObject Type="Embed" ProgID="Visio.Drawing.15" ShapeID="_x0000_i1025" DrawAspect="Content" ObjectID="_1536047485" r:id="rId8"/>
+          <o:OLEObject Type="Embed" ProgID="Visio.Drawing.15" ShapeID="_x0000_i1025" DrawAspect="Content" ObjectID="_1536124866" r:id="rId8"/>
         </w:object>
       </w:r>
     </w:p>
@@ -928,7 +882,7 @@
           <w:szCs w:val="24"/>
           <w:lang w:val="en-US"/>
         </w:rPr>
-        <w:t>Sitemap sketch</w:t>
+        <w:t>User Registration</w:t>
       </w:r>
     </w:p>
     <w:p>
@@ -950,7 +904,7 @@
           <w:szCs w:val="24"/>
           <w:lang w:val="en-US"/>
         </w:rPr>
-        <w:t>Database diagram</w:t>
+        <w:t>User Login</w:t>
       </w:r>
     </w:p>
     <w:p>
@@ -972,11 +926,49 @@
           <w:szCs w:val="24"/>
           <w:lang w:val="en-US"/>
         </w:rPr>
-        <w:t>Create initial classes</w:t>
-      </w:r>
-    </w:p>
-    <w:p>
-      <w:pPr>
+        <w:t>File Upload</w:t>
+      </w:r>
+    </w:p>
+    <w:p>
+      <w:pPr>
+        <w:rPr>
+          <w:sz w:val="24"/>
+          <w:szCs w:val="24"/>
+          <w:lang w:val="en-US"/>
+        </w:rPr>
+      </w:pPr>
+      <w:r>
+        <w:rPr>
+          <w:sz w:val="24"/>
+          <w:szCs w:val="24"/>
+          <w:lang w:val="en-US"/>
+        </w:rPr>
+        <w:t xml:space="preserve">Time </w:t>
+      </w:r>
+      <w:r>
+        <w:rPr>
+          <w:sz w:val="24"/>
+          <w:szCs w:val="24"/>
+          <w:lang w:val="en-US"/>
+        </w:rPr>
+        <w:t>Constraints</w:t>
+      </w:r>
+      <w:r>
+        <w:rPr>
+          <w:sz w:val="24"/>
+          <w:szCs w:val="24"/>
+          <w:lang w:val="en-US"/>
+        </w:rPr>
+        <w:t>:</w:t>
+      </w:r>
+    </w:p>
+    <w:p>
+      <w:pPr>
+        <w:pStyle w:val="ListParagraph"/>
+        <w:numPr>
+          <w:ilvl w:val="0"/>
+          <w:numId w:val="7"/>
+        </w:numPr>
         <w:rPr>
           <w:sz w:val="24"/>
           <w:szCs w:val="24"/>
@@ -994,6 +986,11 @@
     </w:p>
     <w:p>
       <w:pPr>
+        <w:pStyle w:val="ListParagraph"/>
+        <w:numPr>
+          <w:ilvl w:val="1"/>
+          <w:numId w:val="7"/>
+        </w:numPr>
         <w:rPr>
           <w:sz w:val="24"/>
           <w:szCs w:val="24"/>
@@ -1027,35 +1024,24 @@
     </w:p>
     <w:p>
       <w:pPr>
-        <w:rPr>
-          <w:sz w:val="24"/>
-          <w:szCs w:val="24"/>
-          <w:lang w:val="en-US"/>
-        </w:rPr>
-      </w:pPr>
-      <w:r>
-        <w:rPr>
-          <w:sz w:val="24"/>
-          <w:szCs w:val="24"/>
-          <w:lang w:val="en-US"/>
-        </w:rPr>
-        <w:t xml:space="preserve">The </w:t>
-      </w:r>
-      <w:r>
-        <w:rPr>
-          <w:sz w:val="24"/>
-          <w:szCs w:val="24"/>
-          <w:lang w:val="en-US"/>
-        </w:rPr>
-        <w:t xml:space="preserve">over folder size </w:t>
-      </w:r>
-      <w:r>
-        <w:rPr>
-          <w:sz w:val="24"/>
-          <w:szCs w:val="24"/>
-          <w:lang w:val="en-US"/>
-        </w:rPr>
-        <w:t xml:space="preserve">is </w:t>
+        <w:pStyle w:val="ListParagraph"/>
+        <w:numPr>
+          <w:ilvl w:val="1"/>
+          <w:numId w:val="7"/>
+        </w:numPr>
+        <w:rPr>
+          <w:sz w:val="24"/>
+          <w:szCs w:val="24"/>
+          <w:lang w:val="en-US"/>
+        </w:rPr>
+      </w:pPr>
+      <w:r>
+        <w:rPr>
+          <w:sz w:val="24"/>
+          <w:szCs w:val="24"/>
+          <w:lang w:val="en-US"/>
+        </w:rPr>
+        <w:t xml:space="preserve">The over folder size is </w:t>
       </w:r>
       <w:r>
         <w:rPr>
@@ -1073,6 +1059,52 @@
         </w:rPr>
         <w:t xml:space="preserve"> due to limited infrastructure.</w:t>
       </w:r>
+    </w:p>
+    <w:p>
+      <w:pPr>
+        <w:pStyle w:val="ListParagraph"/>
+        <w:numPr>
+          <w:ilvl w:val="0"/>
+          <w:numId w:val="7"/>
+        </w:numPr>
+        <w:rPr>
+          <w:sz w:val="24"/>
+          <w:szCs w:val="24"/>
+          <w:lang w:val="en-US"/>
+        </w:rPr>
+      </w:pPr>
+      <w:r>
+        <w:rPr>
+          <w:sz w:val="24"/>
+          <w:szCs w:val="24"/>
+          <w:lang w:val="en-US"/>
+        </w:rPr>
+        <w:t>No user verification on registration</w:t>
+      </w:r>
+    </w:p>
+    <w:p>
+      <w:pPr>
+        <w:pStyle w:val="ListParagraph"/>
+        <w:numPr>
+          <w:ilvl w:val="0"/>
+          <w:numId w:val="7"/>
+        </w:numPr>
+        <w:rPr>
+          <w:sz w:val="24"/>
+          <w:szCs w:val="24"/>
+          <w:lang w:val="en-US"/>
+        </w:rPr>
+      </w:pPr>
+      <w:r>
+        <w:rPr>
+          <w:sz w:val="24"/>
+          <w:szCs w:val="24"/>
+          <w:lang w:val="en-US"/>
+        </w:rPr>
+        <w:t>File decryption before download. The file has to be prepared for download.</w:t>
+      </w:r>
+      <w:bookmarkStart w:id="1" w:name="_GoBack"/>
+      <w:bookmarkEnd w:id="1"/>
     </w:p>
     <w:p>
       <w:pPr>
@@ -1245,8 +1277,27 @@
         </w:rPr>
         <w:t>Users can drag and drop files to upload/download</w:t>
       </w:r>
-      <w:bookmarkStart w:id="1" w:name="_GoBack"/>
-      <w:bookmarkEnd w:id="1"/>
+    </w:p>
+    <w:p>
+      <w:pPr>
+        <w:pStyle w:val="ListParagraph"/>
+        <w:numPr>
+          <w:ilvl w:val="0"/>
+          <w:numId w:val="4"/>
+        </w:numPr>
+        <w:rPr>
+          <w:sz w:val="24"/>
+          <w:szCs w:val="24"/>
+        </w:rPr>
+      </w:pPr>
+      <w:r>
+        <w:rPr>
+          <w:sz w:val="24"/>
+          <w:szCs w:val="24"/>
+          <w:lang w:val="en-US"/>
+        </w:rPr>
+        <w:t>Translation for UI elements.</w:t>
+      </w:r>
     </w:p>
     <w:p>
       <w:pPr>
@@ -2582,73 +2633,6 @@
                 <w:szCs w:val="24"/>
                 <w:lang w:val="en-US"/>
               </w:rPr>
-              <w:t>File Encryption</w:t>
-            </w:r>
-          </w:p>
-        </w:tc>
-        <w:tc>
-          <w:tcPr>
-            <w:tcW w:w="3117" w:type="dxa"/>
-            <w:shd w:val="clear" w:color="auto" w:fill="auto"/>
-            <w:tcMar>
-              <w:left w:w="108" w:type="dxa"/>
-            </w:tcMar>
-          </w:tcPr>
-          <w:p>
-            <w:pPr>
-              <w:spacing w:after="0" w:line="240" w:lineRule="auto"/>
-              <w:rPr>
-                <w:sz w:val="24"/>
-                <w:szCs w:val="24"/>
-                <w:lang w:val="en-US"/>
-              </w:rPr>
-            </w:pPr>
-          </w:p>
-        </w:tc>
-        <w:tc>
-          <w:tcPr>
-            <w:tcW w:w="3117" w:type="dxa"/>
-            <w:shd w:val="clear" w:color="auto" w:fill="auto"/>
-            <w:tcMar>
-              <w:left w:w="108" w:type="dxa"/>
-            </w:tcMar>
-          </w:tcPr>
-          <w:p>
-            <w:pPr>
-              <w:spacing w:after="0" w:line="240" w:lineRule="auto"/>
-              <w:rPr>
-                <w:sz w:val="24"/>
-                <w:szCs w:val="24"/>
-                <w:lang w:val="en-US"/>
-              </w:rPr>
-            </w:pPr>
-          </w:p>
-        </w:tc>
-      </w:tr>
-      <w:tr>
-        <w:tc>
-          <w:tcPr>
-            <w:tcW w:w="3116" w:type="dxa"/>
-            <w:shd w:val="clear" w:color="auto" w:fill="auto"/>
-            <w:tcMar>
-              <w:left w:w="108" w:type="dxa"/>
-            </w:tcMar>
-          </w:tcPr>
-          <w:p>
-            <w:pPr>
-              <w:spacing w:after="0" w:line="240" w:lineRule="auto"/>
-              <w:rPr>
-                <w:sz w:val="24"/>
-                <w:szCs w:val="24"/>
-                <w:lang w:val="en-US"/>
-              </w:rPr>
-            </w:pPr>
-            <w:r>
-              <w:rPr>
-                <w:sz w:val="24"/>
-                <w:szCs w:val="24"/>
-                <w:lang w:val="en-US"/>
-              </w:rPr>
               <w:t>Add File Sharing</w:t>
             </w:r>
           </w:p>
@@ -3037,65 +3021,14 @@
                 <w:lang w:val="en-US"/>
               </w:rPr>
             </w:pPr>
-          </w:p>
-        </w:tc>
-        <w:tc>
-          <w:tcPr>
-            <w:tcW w:w="3117" w:type="dxa"/>
-            <w:shd w:val="clear" w:color="auto" w:fill="auto"/>
-            <w:tcMar>
-              <w:left w:w="108" w:type="dxa"/>
-            </w:tcMar>
-          </w:tcPr>
-          <w:p>
-            <w:pPr>
-              <w:spacing w:after="0" w:line="240" w:lineRule="auto"/>
-              <w:rPr>
-                <w:sz w:val="24"/>
-                <w:szCs w:val="24"/>
-                <w:lang w:val="en-US"/>
-              </w:rPr>
-            </w:pPr>
-          </w:p>
-        </w:tc>
-        <w:tc>
-          <w:tcPr>
-            <w:tcW w:w="3117" w:type="dxa"/>
-            <w:shd w:val="clear" w:color="auto" w:fill="auto"/>
-            <w:tcMar>
-              <w:left w:w="108" w:type="dxa"/>
-            </w:tcMar>
-          </w:tcPr>
-          <w:p>
-            <w:pPr>
-              <w:spacing w:after="0" w:line="240" w:lineRule="auto"/>
-              <w:rPr>
-                <w:sz w:val="24"/>
-                <w:szCs w:val="24"/>
-                <w:lang w:val="en-US"/>
-              </w:rPr>
-            </w:pPr>
-          </w:p>
-        </w:tc>
-      </w:tr>
-      <w:tr>
-        <w:tc>
-          <w:tcPr>
-            <w:tcW w:w="3116" w:type="dxa"/>
-            <w:shd w:val="clear" w:color="auto" w:fill="auto"/>
-            <w:tcMar>
-              <w:left w:w="108" w:type="dxa"/>
-            </w:tcMar>
-          </w:tcPr>
-          <w:p>
-            <w:pPr>
-              <w:spacing w:after="0" w:line="240" w:lineRule="auto"/>
-              <w:rPr>
-                <w:sz w:val="24"/>
-                <w:szCs w:val="24"/>
-                <w:lang w:val="en-US"/>
-              </w:rPr>
-            </w:pPr>
+            <w:r>
+              <w:rPr>
+                <w:sz w:val="24"/>
+                <w:szCs w:val="24"/>
+                <w:lang w:val="en-US"/>
+              </w:rPr>
+              <w:t>File Encryption</w:t>
+            </w:r>
           </w:p>
         </w:tc>
         <w:tc>
@@ -3229,16 +3162,8 @@
       <w:rPr>
         <w:lang w:val="en-US"/>
       </w:rPr>
-      <w:t xml:space="preserve">Preliminary Proposal for </w:t>
+      <w:t>Preliminary Proposal for GonqBox</w:t>
     </w:r>
-    <w:proofErr w:type="spellStart"/>
-    <w:r>
-      <w:rPr>
-        <w:lang w:val="en-US"/>
-      </w:rPr>
-      <w:t>GonqBox</w:t>
-    </w:r>
-    <w:proofErr w:type="spellEnd"/>
   </w:p>
 </w:hdr>
 </file>
@@ -3680,6 +3605,119 @@
     </w:lvl>
   </w:abstractNum>
   <w:abstractNum w:abstractNumId="4" w15:restartNumberingAfterBreak="0">
+    <w:nsid w:val="48325C45"/>
+    <w:multiLevelType w:val="hybridMultilevel"/>
+    <w:tmpl w:val="BCB60914"/>
+    <w:lvl w:ilvl="0" w:tplc="04090001">
+      <w:start w:val="1"/>
+      <w:numFmt w:val="bullet"/>
+      <w:lvlText w:val=""/>
+      <w:lvlJc w:val="left"/>
+      <w:pPr>
+        <w:ind w:left="720" w:hanging="360"/>
+      </w:pPr>
+      <w:rPr>
+        <w:rFonts w:ascii="Symbol" w:hAnsi="Symbol" w:hint="default"/>
+      </w:rPr>
+    </w:lvl>
+    <w:lvl w:ilvl="1" w:tplc="04090003">
+      <w:start w:val="1"/>
+      <w:numFmt w:val="bullet"/>
+      <w:lvlText w:val="o"/>
+      <w:lvlJc w:val="left"/>
+      <w:pPr>
+        <w:ind w:left="1440" w:hanging="360"/>
+      </w:pPr>
+      <w:rPr>
+        <w:rFonts w:ascii="Courier New" w:hAnsi="Courier New" w:cs="Courier New" w:hint="default"/>
+      </w:rPr>
+    </w:lvl>
+    <w:lvl w:ilvl="2" w:tplc="04090005" w:tentative="1">
+      <w:start w:val="1"/>
+      <w:numFmt w:val="bullet"/>
+      <w:lvlText w:val=""/>
+      <w:lvlJc w:val="left"/>
+      <w:pPr>
+        <w:ind w:left="2160" w:hanging="360"/>
+      </w:pPr>
+      <w:rPr>
+        <w:rFonts w:ascii="Wingdings" w:hAnsi="Wingdings" w:hint="default"/>
+      </w:rPr>
+    </w:lvl>
+    <w:lvl w:ilvl="3" w:tplc="04090001" w:tentative="1">
+      <w:start w:val="1"/>
+      <w:numFmt w:val="bullet"/>
+      <w:lvlText w:val=""/>
+      <w:lvlJc w:val="left"/>
+      <w:pPr>
+        <w:ind w:left="2880" w:hanging="360"/>
+      </w:pPr>
+      <w:rPr>
+        <w:rFonts w:ascii="Symbol" w:hAnsi="Symbol" w:hint="default"/>
+      </w:rPr>
+    </w:lvl>
+    <w:lvl w:ilvl="4" w:tplc="04090003" w:tentative="1">
+      <w:start w:val="1"/>
+      <w:numFmt w:val="bullet"/>
+      <w:lvlText w:val="o"/>
+      <w:lvlJc w:val="left"/>
+      <w:pPr>
+        <w:ind w:left="3600" w:hanging="360"/>
+      </w:pPr>
+      <w:rPr>
+        <w:rFonts w:ascii="Courier New" w:hAnsi="Courier New" w:cs="Courier New" w:hint="default"/>
+      </w:rPr>
+    </w:lvl>
+    <w:lvl w:ilvl="5" w:tplc="04090005" w:tentative="1">
+      <w:start w:val="1"/>
+      <w:numFmt w:val="bullet"/>
+      <w:lvlText w:val=""/>
+      <w:lvlJc w:val="left"/>
+      <w:pPr>
+        <w:ind w:left="4320" w:hanging="360"/>
+      </w:pPr>
+      <w:rPr>
+        <w:rFonts w:ascii="Wingdings" w:hAnsi="Wingdings" w:hint="default"/>
+      </w:rPr>
+    </w:lvl>
+    <w:lvl w:ilvl="6" w:tplc="04090001" w:tentative="1">
+      <w:start w:val="1"/>
+      <w:numFmt w:val="bullet"/>
+      <w:lvlText w:val=""/>
+      <w:lvlJc w:val="left"/>
+      <w:pPr>
+        <w:ind w:left="5040" w:hanging="360"/>
+      </w:pPr>
+      <w:rPr>
+        <w:rFonts w:ascii="Symbol" w:hAnsi="Symbol" w:hint="default"/>
+      </w:rPr>
+    </w:lvl>
+    <w:lvl w:ilvl="7" w:tplc="04090003" w:tentative="1">
+      <w:start w:val="1"/>
+      <w:numFmt w:val="bullet"/>
+      <w:lvlText w:val="o"/>
+      <w:lvlJc w:val="left"/>
+      <w:pPr>
+        <w:ind w:left="5760" w:hanging="360"/>
+      </w:pPr>
+      <w:rPr>
+        <w:rFonts w:ascii="Courier New" w:hAnsi="Courier New" w:cs="Courier New" w:hint="default"/>
+      </w:rPr>
+    </w:lvl>
+    <w:lvl w:ilvl="8" w:tplc="04090005" w:tentative="1">
+      <w:start w:val="1"/>
+      <w:numFmt w:val="bullet"/>
+      <w:lvlText w:val=""/>
+      <w:lvlJc w:val="left"/>
+      <w:pPr>
+        <w:ind w:left="6480" w:hanging="360"/>
+      </w:pPr>
+      <w:rPr>
+        <w:rFonts w:ascii="Wingdings" w:hAnsi="Wingdings" w:hint="default"/>
+      </w:rPr>
+    </w:lvl>
+  </w:abstractNum>
+  <w:abstractNum w:abstractNumId="5" w15:restartNumberingAfterBreak="0">
     <w:nsid w:val="5D030B86"/>
     <w:multiLevelType w:val="multilevel"/>
     <w:tmpl w:val="6B1C7DA2"/>
@@ -3792,7 +3830,7 @@
       </w:rPr>
     </w:lvl>
   </w:abstractNum>
-  <w:abstractNum w:abstractNumId="5" w15:restartNumberingAfterBreak="0">
+  <w:abstractNum w:abstractNumId="6" w15:restartNumberingAfterBreak="0">
     <w:nsid w:val="6F9321B7"/>
     <w:multiLevelType w:val="hybridMultilevel"/>
     <w:tmpl w:val="574C891E"/>
@@ -3912,7 +3950,7 @@
     <w:abstractNumId w:val="1"/>
   </w:num>
   <w:num w:numId="3">
-    <w:abstractNumId w:val="4"/>
+    <w:abstractNumId w:val="5"/>
   </w:num>
   <w:num w:numId="4">
     <w:abstractNumId w:val="3"/>
@@ -3921,7 +3959,10 @@
     <w:abstractNumId w:val="0"/>
   </w:num>
   <w:num w:numId="6">
-    <w:abstractNumId w:val="5"/>
+    <w:abstractNumId w:val="6"/>
+  </w:num>
+  <w:num w:numId="7">
+    <w:abstractNumId w:val="4"/>
   </w:num>
 </w:numbering>
 </file>

</xml_diff>